<commit_message>
Updated index.html and Notes.doc
</commit_message>
<xml_diff>
--- a/Notes.docx
+++ b/Notes.docx
@@ -2,6 +2,118 @@
 <file path=word/document.xml><?xml version="1.0" encoding="utf-8"?>
 <w:document xmlns:wpc="http://schemas.microsoft.com/office/word/2010/wordprocessingCanvas" xmlns:cx="http://schemas.microsoft.com/office/drawing/2014/chartex" xmlns:cx1="http://schemas.microsoft.com/office/drawing/2015/9/8/chartex" xmlns:cx2="http://schemas.microsoft.com/office/drawing/2015/10/21/chartex" xmlns:cx3="http://schemas.microsoft.com/office/drawing/2016/5/9/chartex" xmlns:cx4="http://schemas.microsoft.com/office/drawing/2016/5/10/chartex" xmlns:cx5="http://schemas.microsoft.com/office/drawing/2016/5/11/chartex" xmlns:cx6="http://schemas.microsoft.com/office/drawing/2016/5/12/chartex" xmlns:cx7="http://schemas.microsoft.com/office/drawing/2016/5/13/chartex" xmlns:cx8="http://schemas.microsoft.com/office/drawing/2016/5/14/chartex" xmlns:mc="http://schemas.openxmlformats.org/markup-compatibility/2006" xmlns:aink="http://schemas.microsoft.com/office/drawing/2016/ink" xmlns:am3d="http://schemas.microsoft.com/office/drawing/2017/model3d" xmlns:o="urn:schemas-microsoft-com:office:office" xmlns:oel="http://schemas.microsoft.com/office/2019/extlst" xmlns:r="http://schemas.openxmlformats.org/officeDocument/2006/relationships" xmlns:m="http://schemas.openxmlformats.org/officeDocument/2006/math" xmlns:v="urn:schemas-microsoft-com:vml" xmlns:wp14="http://schemas.microsoft.com/office/word/2010/wordprocessingDrawing" xmlns:wp="http://schemas.openxmlformats.org/drawingml/2006/wordprocessingDrawing" xmlns:w10="urn:schemas-microsoft-com:office:word" xmlns:w="http://schemas.openxmlformats.org/wordprocessingml/2006/main" xmlns:w14="http://schemas.microsoft.com/office/word/2010/wordml" xmlns:w15="http://schemas.microsoft.com/office/word/2012/wordml" xmlns:w16cex="http://schemas.microsoft.com/office/word/2018/wordml/cex" xmlns:w16cid="http://schemas.microsoft.com/office/word/2016/wordml/cid" xmlns:w16="http://schemas.microsoft.com/office/word/2018/wordml" xmlns:w16sdtdh="http://schemas.microsoft.com/office/word/2020/wordml/sdtdatahash" xmlns:w16se="http://schemas.microsoft.com/office/word/2015/wordml/symex" xmlns:wpg="http://schemas.microsoft.com/office/word/2010/wordprocessingGroup" xmlns:wpi="http://schemas.microsoft.com/office/word/2010/wordprocessingInk" xmlns:wne="http://schemas.microsoft.com/office/word/2006/wordml" xmlns:wps="http://schemas.microsoft.com/office/word/2010/wordprocessingShape" mc:Ignorable="w14 w15 w16se w16cid w16 w16cex w16sdtdh wp14">
   <w:body>
+    <w:p>
+      <w:pPr>
+        <w:rPr>
+          <w:noProof/>
+        </w:rPr>
+      </w:pPr>
+      <w:r>
+        <w:rPr>
+          <w:noProof/>
+        </w:rPr>
+        <w:t>Notes:</w:t>
+      </w:r>
+    </w:p>
+    <w:p>
+      <w:pPr>
+        <w:numPr>
+          <w:ilvl w:val="0"/>
+          <w:numId w:val="1"/>
+        </w:numPr>
+        <w:rPr>
+          <w:noProof/>
+        </w:rPr>
+      </w:pPr>
+      <w:r>
+        <w:rPr>
+          <w:noProof/>
+        </w:rPr>
+        <w:t>Get the version of git.</w:t>
+      </w:r>
+    </w:p>
+    <w:p>
+      <w:pPr>
+        <w:numPr>
+          <w:ilvl w:val="0"/>
+          <w:numId w:val="1"/>
+        </w:numPr>
+        <w:rPr>
+          <w:noProof/>
+        </w:rPr>
+      </w:pPr>
+      <w:r>
+        <w:rPr>
+          <w:noProof/>
+        </w:rPr>
+        <w:t>Changed current directory to Desktop.</w:t>
+      </w:r>
+    </w:p>
+    <w:p>
+      <w:pPr>
+        <w:numPr>
+          <w:ilvl w:val="0"/>
+          <w:numId w:val="1"/>
+        </w:numPr>
+        <w:rPr>
+          <w:noProof/>
+        </w:rPr>
+      </w:pPr>
+      <w:r>
+        <w:rPr>
+          <w:noProof/>
+        </w:rPr>
+        <w:t>Created a new directory(mkdir) ‘myproject’.</w:t>
+      </w:r>
+    </w:p>
+    <w:p>
+      <w:pPr>
+        <w:numPr>
+          <w:ilvl w:val="0"/>
+          <w:numId w:val="1"/>
+        </w:numPr>
+        <w:rPr>
+          <w:noProof/>
+        </w:rPr>
+      </w:pPr>
+      <w:r>
+        <w:rPr>
+          <w:noProof/>
+        </w:rPr>
+        <w:t>Changed directory into ‘myproject’.</w:t>
+      </w:r>
+    </w:p>
+    <w:p>
+      <w:pPr>
+        <w:numPr>
+          <w:ilvl w:val="0"/>
+          <w:numId w:val="1"/>
+        </w:numPr>
+        <w:rPr>
+          <w:noProof/>
+        </w:rPr>
+      </w:pPr>
+      <w:r>
+        <w:rPr>
+          <w:noProof/>
+        </w:rPr>
+        <w:t>Created git repository(git init).</w:t>
+      </w:r>
+    </w:p>
+    <w:p>
+      <w:pPr>
+        <w:rPr>
+          <w:noProof/>
+        </w:rPr>
+      </w:pPr>
+    </w:p>
+    <w:p>
+      <w:pPr>
+        <w:rPr>
+          <w:noProof/>
+        </w:rPr>
+      </w:pPr>
+    </w:p>
     <w:p>
       <w:r>
         <w:rPr>
@@ -46,44 +158,143 @@
     </w:p>
     <w:p/>
     <w:p>
-      <w:r>
-        <w:t>Notes:</w:t>
-      </w:r>
+      <w:pPr>
+        <w:pStyle w:val="ListParagraph"/>
+      </w:pPr>
     </w:p>
     <w:p>
       <w:pPr>
         <w:pStyle w:val="ListParagraph"/>
         <w:numPr>
           <w:ilvl w:val="0"/>
-          <w:numId w:val="1"/>
+          <w:numId w:val="2"/>
         </w:numPr>
       </w:pPr>
       <w:r>
-        <w:t>Get the version of git.</w:t>
-      </w:r>
-    </w:p>
+        <w:t>List files in the directory</w:t>
+      </w:r>
+    </w:p>
+    <w:p>
+      <w:r>
+        <w:rPr>
+          <w:noProof/>
+        </w:rPr>
+        <w:drawing>
+          <wp:inline distT="0" distB="0" distL="0" distR="0" wp14:anchorId="7FA2D074" wp14:editId="5947FBD2">
+            <wp:extent cx="5943600" cy="1203960"/>
+            <wp:effectExtent l="0" t="0" r="0" b="0"/>
+            <wp:docPr id="2" name="Picture 2" descr="Text&#10;&#10;Description automatically generated"/>
+            <wp:cNvGraphicFramePr>
+              <a:graphicFrameLocks xmlns:a="http://schemas.openxmlformats.org/drawingml/2006/main" noChangeAspect="1"/>
+            </wp:cNvGraphicFramePr>
+            <a:graphic xmlns:a="http://schemas.openxmlformats.org/drawingml/2006/main">
+              <a:graphicData uri="http://schemas.openxmlformats.org/drawingml/2006/picture">
+                <pic:pic xmlns:pic="http://schemas.openxmlformats.org/drawingml/2006/picture">
+                  <pic:nvPicPr>
+                    <pic:cNvPr id="2" name="Picture 2" descr="Text&#10;&#10;Description automatically generated"/>
+                    <pic:cNvPicPr/>
+                  </pic:nvPicPr>
+                  <pic:blipFill>
+                    <a:blip r:embed="rId6"/>
+                    <a:stretch>
+                      <a:fillRect/>
+                    </a:stretch>
+                  </pic:blipFill>
+                  <pic:spPr>
+                    <a:xfrm>
+                      <a:off x="0" y="0"/>
+                      <a:ext cx="5943600" cy="1203960"/>
+                    </a:xfrm>
+                    <a:prstGeom prst="rect">
+                      <a:avLst/>
+                    </a:prstGeom>
+                  </pic:spPr>
+                </pic:pic>
+              </a:graphicData>
+            </a:graphic>
+          </wp:inline>
+        </w:drawing>
+      </w:r>
+    </w:p>
+    <w:p/>
     <w:p>
       <w:pPr>
         <w:pStyle w:val="ListParagraph"/>
         <w:numPr>
           <w:ilvl w:val="0"/>
-          <w:numId w:val="1"/>
+          <w:numId w:val="2"/>
         </w:numPr>
       </w:pPr>
       <w:r>
-        <w:t>Changed current directory to Desktop.</w:t>
-      </w:r>
+        <w:lastRenderedPageBreak/>
+        <w:t xml:space="preserve">Create html file in sublime text3 and save it as </w:t>
+      </w:r>
+      <w:proofErr w:type="gramStart"/>
+      <w:r>
+        <w:t>index.html</w:t>
+      </w:r>
+      <w:proofErr w:type="gramEnd"/>
+    </w:p>
+    <w:p>
+      <w:pPr>
+        <w:pStyle w:val="ListParagraph"/>
+      </w:pPr>
+      <w:r>
+        <w:rPr>
+          <w:noProof/>
+        </w:rPr>
+        <w:drawing>
+          <wp:inline distT="0" distB="0" distL="0" distR="0" wp14:anchorId="1DA7A755" wp14:editId="2AA0716B">
+            <wp:extent cx="4484198" cy="2444750"/>
+            <wp:effectExtent l="0" t="0" r="0" b="0"/>
+            <wp:docPr id="3" name="Picture 3" descr="Text&#10;&#10;Description automatically generated"/>
+            <wp:cNvGraphicFramePr>
+              <a:graphicFrameLocks xmlns:a="http://schemas.openxmlformats.org/drawingml/2006/main" noChangeAspect="1"/>
+            </wp:cNvGraphicFramePr>
+            <a:graphic xmlns:a="http://schemas.openxmlformats.org/drawingml/2006/main">
+              <a:graphicData uri="http://schemas.openxmlformats.org/drawingml/2006/picture">
+                <pic:pic xmlns:pic="http://schemas.openxmlformats.org/drawingml/2006/picture">
+                  <pic:nvPicPr>
+                    <pic:cNvPr id="3" name="Picture 3" descr="Text&#10;&#10;Description automatically generated"/>
+                    <pic:cNvPicPr/>
+                  </pic:nvPicPr>
+                  <pic:blipFill>
+                    <a:blip r:embed="rId7"/>
+                    <a:stretch>
+                      <a:fillRect/>
+                    </a:stretch>
+                  </pic:blipFill>
+                  <pic:spPr>
+                    <a:xfrm>
+                      <a:off x="0" y="0"/>
+                      <a:ext cx="4488718" cy="2447215"/>
+                    </a:xfrm>
+                    <a:prstGeom prst="rect">
+                      <a:avLst/>
+                    </a:prstGeom>
+                  </pic:spPr>
+                </pic:pic>
+              </a:graphicData>
+            </a:graphic>
+          </wp:inline>
+        </w:drawing>
+      </w:r>
+    </w:p>
+    <w:p>
+      <w:pPr>
+        <w:pStyle w:val="ListParagraph"/>
+      </w:pPr>
     </w:p>
     <w:p>
       <w:pPr>
         <w:pStyle w:val="ListParagraph"/>
         <w:numPr>
           <w:ilvl w:val="0"/>
-          <w:numId w:val="1"/>
+          <w:numId w:val="2"/>
         </w:numPr>
       </w:pPr>
       <w:r>
-        <w:t>Created a new directory(mkdir) ‘myproject’.</w:t>
+        <w:t>List files</w:t>
       </w:r>
     </w:p>
     <w:p>
@@ -91,11 +302,11 @@
         <w:pStyle w:val="ListParagraph"/>
         <w:numPr>
           <w:ilvl w:val="0"/>
-          <w:numId w:val="1"/>
+          <w:numId w:val="2"/>
         </w:numPr>
       </w:pPr>
       <w:r>
-        <w:t>Changed directory into ‘myproject’.</w:t>
+        <w:t>Check git status and see if it is part of the repo.</w:t>
       </w:r>
     </w:p>
     <w:p>
@@ -103,11 +314,11 @@
         <w:pStyle w:val="ListParagraph"/>
         <w:numPr>
           <w:ilvl w:val="0"/>
-          <w:numId w:val="1"/>
+          <w:numId w:val="2"/>
         </w:numPr>
       </w:pPr>
       <w:r>
-        <w:t>Created git repository(git init).</w:t>
+        <w:t>Git is aware of the file but has not yet added it to the repo.</w:t>
       </w:r>
     </w:p>
     <w:p>
@@ -115,10 +326,440 @@
         <w:pStyle w:val="ListParagraph"/>
         <w:numPr>
           <w:ilvl w:val="0"/>
-          <w:numId w:val="1"/>
+          <w:numId w:val="2"/>
         </w:numPr>
       </w:pPr>
-    </w:p>
+      <w:r>
+        <w:t>Notes.doc is this word document saved in the repo. AS I update it, different versions will be created.</w:t>
+      </w:r>
+    </w:p>
+    <w:p>
+      <w:r>
+        <w:rPr>
+          <w:noProof/>
+        </w:rPr>
+        <w:drawing>
+          <wp:inline distT="0" distB="0" distL="0" distR="0" wp14:anchorId="1EBB3E72" wp14:editId="7E389831">
+            <wp:extent cx="4826000" cy="2597584"/>
+            <wp:effectExtent l="0" t="0" r="0" b="0"/>
+            <wp:docPr id="4" name="Picture 4" descr="Text&#10;&#10;Description automatically generated"/>
+            <wp:cNvGraphicFramePr>
+              <a:graphicFrameLocks xmlns:a="http://schemas.openxmlformats.org/drawingml/2006/main" noChangeAspect="1"/>
+            </wp:cNvGraphicFramePr>
+            <a:graphic xmlns:a="http://schemas.openxmlformats.org/drawingml/2006/main">
+              <a:graphicData uri="http://schemas.openxmlformats.org/drawingml/2006/picture">
+                <pic:pic xmlns:pic="http://schemas.openxmlformats.org/drawingml/2006/picture">
+                  <pic:nvPicPr>
+                    <pic:cNvPr id="4" name="Picture 4" descr="Text&#10;&#10;Description automatically generated"/>
+                    <pic:cNvPicPr/>
+                  </pic:nvPicPr>
+                  <pic:blipFill>
+                    <a:blip r:embed="rId8"/>
+                    <a:stretch>
+                      <a:fillRect/>
+                    </a:stretch>
+                  </pic:blipFill>
+                  <pic:spPr>
+                    <a:xfrm>
+                      <a:off x="0" y="0"/>
+                      <a:ext cx="4832442" cy="2601052"/>
+                    </a:xfrm>
+                    <a:prstGeom prst="rect">
+                      <a:avLst/>
+                    </a:prstGeom>
+                  </pic:spPr>
+                </pic:pic>
+              </a:graphicData>
+            </a:graphic>
+          </wp:inline>
+        </w:drawing>
+      </w:r>
+    </w:p>
+    <w:p/>
+    <w:p/>
+    <w:p/>
+    <w:p/>
+    <w:p/>
+    <w:p/>
+    <w:p>
+      <w:r>
+        <w:lastRenderedPageBreak/>
+        <w:t>Git staging environment.</w:t>
+      </w:r>
+    </w:p>
+    <w:p>
+      <w:r>
+        <w:t>Staged files are ready to be committed to the repo.</w:t>
+      </w:r>
+    </w:p>
+    <w:p>
+      <w:pPr>
+        <w:pStyle w:val="ListParagraph"/>
+        <w:numPr>
+          <w:ilvl w:val="0"/>
+          <w:numId w:val="3"/>
+        </w:numPr>
+      </w:pPr>
+      <w:r>
+        <w:t>Git add to add the html file to the staging area.</w:t>
+      </w:r>
+    </w:p>
+    <w:p>
+      <w:r>
+        <w:rPr>
+          <w:noProof/>
+        </w:rPr>
+        <w:drawing>
+          <wp:inline distT="0" distB="0" distL="0" distR="0" wp14:anchorId="565F4BF9" wp14:editId="441DD278">
+            <wp:extent cx="4660900" cy="3181462"/>
+            <wp:effectExtent l="0" t="0" r="6350" b="0"/>
+            <wp:docPr id="5" name="Picture 5" descr="Text&#10;&#10;Description automatically generated"/>
+            <wp:cNvGraphicFramePr>
+              <a:graphicFrameLocks xmlns:a="http://schemas.openxmlformats.org/drawingml/2006/main" noChangeAspect="1"/>
+            </wp:cNvGraphicFramePr>
+            <a:graphic xmlns:a="http://schemas.openxmlformats.org/drawingml/2006/main">
+              <a:graphicData uri="http://schemas.openxmlformats.org/drawingml/2006/picture">
+                <pic:pic xmlns:pic="http://schemas.openxmlformats.org/drawingml/2006/picture">
+                  <pic:nvPicPr>
+                    <pic:cNvPr id="5" name="Picture 5" descr="Text&#10;&#10;Description automatically generated"/>
+                    <pic:cNvPicPr/>
+                  </pic:nvPicPr>
+                  <pic:blipFill>
+                    <a:blip r:embed="rId9"/>
+                    <a:stretch>
+                      <a:fillRect/>
+                    </a:stretch>
+                  </pic:blipFill>
+                  <pic:spPr>
+                    <a:xfrm>
+                      <a:off x="0" y="0"/>
+                      <a:ext cx="4672786" cy="3189575"/>
+                    </a:xfrm>
+                    <a:prstGeom prst="rect">
+                      <a:avLst/>
+                    </a:prstGeom>
+                  </pic:spPr>
+                </pic:pic>
+              </a:graphicData>
+            </a:graphic>
+          </wp:inline>
+        </w:drawing>
+      </w:r>
+    </w:p>
+    <w:p/>
+    <w:p>
+      <w:r>
+        <w:t>Add more Files.</w:t>
+      </w:r>
+    </w:p>
+    <w:p>
+      <w:pPr>
+        <w:pStyle w:val="ListParagraph"/>
+        <w:numPr>
+          <w:ilvl w:val="0"/>
+          <w:numId w:val="3"/>
+        </w:numPr>
+      </w:pPr>
+      <w:r>
+        <w:t>A README.md file to describe the repo.(use a txt doc)</w:t>
+      </w:r>
+    </w:p>
+    <w:p>
+      <w:pPr>
+        <w:pStyle w:val="ListParagraph"/>
+        <w:numPr>
+          <w:ilvl w:val="0"/>
+          <w:numId w:val="3"/>
+        </w:numPr>
+      </w:pPr>
+      <w:r>
+        <w:t>This word document.</w:t>
+      </w:r>
+    </w:p>
+    <w:p>
+      <w:pPr>
+        <w:pStyle w:val="ListParagraph"/>
+        <w:numPr>
+          <w:ilvl w:val="0"/>
+          <w:numId w:val="3"/>
+        </w:numPr>
+      </w:pPr>
+      <w:r>
+        <w:t>A css file</w:t>
+      </w:r>
+    </w:p>
+    <w:p>
+      <w:pPr>
+        <w:pStyle w:val="ListParagraph"/>
+        <w:numPr>
+          <w:ilvl w:val="0"/>
+          <w:numId w:val="3"/>
+        </w:numPr>
+      </w:pPr>
+      <w:r>
+        <w:t>An updated html file.</w:t>
+      </w:r>
+    </w:p>
+    <w:p>
+      <w:pPr>
+        <w:rPr>
+          <w:noProof/>
+        </w:rPr>
+      </w:pPr>
+      <w:r>
+        <w:rPr>
+          <w:noProof/>
+        </w:rPr>
+        <w:lastRenderedPageBreak/>
+        <w:drawing>
+          <wp:inline distT="0" distB="0" distL="0" distR="0" wp14:anchorId="0FBA3B25" wp14:editId="32A30655">
+            <wp:extent cx="2973738" cy="1726874"/>
+            <wp:effectExtent l="0" t="0" r="0" b="6985"/>
+            <wp:docPr id="6" name="Picture 6"/>
+            <wp:cNvGraphicFramePr>
+              <a:graphicFrameLocks xmlns:a="http://schemas.openxmlformats.org/drawingml/2006/main" noChangeAspect="1"/>
+            </wp:cNvGraphicFramePr>
+            <a:graphic xmlns:a="http://schemas.openxmlformats.org/drawingml/2006/main">
+              <a:graphicData uri="http://schemas.openxmlformats.org/drawingml/2006/picture">
+                <pic:pic xmlns:pic="http://schemas.openxmlformats.org/drawingml/2006/picture">
+                  <pic:nvPicPr>
+                    <pic:cNvPr id="1" name=""/>
+                    <pic:cNvPicPr/>
+                  </pic:nvPicPr>
+                  <pic:blipFill>
+                    <a:blip r:embed="rId10"/>
+                    <a:stretch>
+                      <a:fillRect/>
+                    </a:stretch>
+                  </pic:blipFill>
+                  <pic:spPr>
+                    <a:xfrm>
+                      <a:off x="0" y="0"/>
+                      <a:ext cx="2981979" cy="1731660"/>
+                    </a:xfrm>
+                    <a:prstGeom prst="rect">
+                      <a:avLst/>
+                    </a:prstGeom>
+                  </pic:spPr>
+                </pic:pic>
+              </a:graphicData>
+            </a:graphic>
+          </wp:inline>
+        </w:drawing>
+      </w:r>
+      <w:r>
+        <w:rPr>
+          <w:noProof/>
+        </w:rPr>
+        <w:t xml:space="preserve"> </w:t>
+      </w:r>
+      <w:r>
+        <w:rPr>
+          <w:noProof/>
+        </w:rPr>
+        <w:drawing>
+          <wp:inline distT="0" distB="0" distL="0" distR="0" wp14:anchorId="4E92345A" wp14:editId="15A9A289">
+            <wp:extent cx="4635500" cy="1789818"/>
+            <wp:effectExtent l="0" t="0" r="0" b="1270"/>
+            <wp:docPr id="7" name="Picture 7" descr="Text&#10;&#10;Description automatically generated"/>
+            <wp:cNvGraphicFramePr>
+              <a:graphicFrameLocks xmlns:a="http://schemas.openxmlformats.org/drawingml/2006/main" noChangeAspect="1"/>
+            </wp:cNvGraphicFramePr>
+            <a:graphic xmlns:a="http://schemas.openxmlformats.org/drawingml/2006/main">
+              <a:graphicData uri="http://schemas.openxmlformats.org/drawingml/2006/picture">
+                <pic:pic xmlns:pic="http://schemas.openxmlformats.org/drawingml/2006/picture">
+                  <pic:nvPicPr>
+                    <pic:cNvPr id="7" name="Picture 7" descr="Text&#10;&#10;Description automatically generated"/>
+                    <pic:cNvPicPr/>
+                  </pic:nvPicPr>
+                  <pic:blipFill>
+                    <a:blip r:embed="rId11"/>
+                    <a:stretch>
+                      <a:fillRect/>
+                    </a:stretch>
+                  </pic:blipFill>
+                  <pic:spPr>
+                    <a:xfrm>
+                      <a:off x="0" y="0"/>
+                      <a:ext cx="4649206" cy="1795110"/>
+                    </a:xfrm>
+                    <a:prstGeom prst="rect">
+                      <a:avLst/>
+                    </a:prstGeom>
+                  </pic:spPr>
+                </pic:pic>
+              </a:graphicData>
+            </a:graphic>
+          </wp:inline>
+        </w:drawing>
+      </w:r>
+    </w:p>
+    <w:p>
+      <w:r>
+        <w:drawing>
+          <wp:inline distT="0" distB="0" distL="0" distR="0" wp14:anchorId="52F243E7" wp14:editId="451F9F32">
+            <wp:extent cx="4012889" cy="2590800"/>
+            <wp:effectExtent l="0" t="0" r="6985" b="0"/>
+            <wp:docPr id="8" name="Picture 8" descr="Text&#10;&#10;Description automatically generated"/>
+            <wp:cNvGraphicFramePr>
+              <a:graphicFrameLocks xmlns:a="http://schemas.openxmlformats.org/drawingml/2006/main" noChangeAspect="1"/>
+            </wp:cNvGraphicFramePr>
+            <a:graphic xmlns:a="http://schemas.openxmlformats.org/drawingml/2006/main">
+              <a:graphicData uri="http://schemas.openxmlformats.org/drawingml/2006/picture">
+                <pic:pic xmlns:pic="http://schemas.openxmlformats.org/drawingml/2006/picture">
+                  <pic:nvPicPr>
+                    <pic:cNvPr id="8" name="Picture 8" descr="Text&#10;&#10;Description automatically generated"/>
+                    <pic:cNvPicPr/>
+                  </pic:nvPicPr>
+                  <pic:blipFill>
+                    <a:blip r:embed="rId12"/>
+                    <a:stretch>
+                      <a:fillRect/>
+                    </a:stretch>
+                  </pic:blipFill>
+                  <pic:spPr>
+                    <a:xfrm>
+                      <a:off x="0" y="0"/>
+                      <a:ext cx="4018837" cy="2594640"/>
+                    </a:xfrm>
+                    <a:prstGeom prst="rect">
+                      <a:avLst/>
+                    </a:prstGeom>
+                  </pic:spPr>
+                </pic:pic>
+              </a:graphicData>
+            </a:graphic>
+          </wp:inline>
+        </w:drawing>
+      </w:r>
+    </w:p>
+    <w:p/>
+    <w:p>
+      <w:r>
+        <w:lastRenderedPageBreak/>
+        <w:drawing>
+          <wp:inline distT="0" distB="0" distL="0" distR="0" wp14:anchorId="35C887B7" wp14:editId="6F81F0EA">
+            <wp:extent cx="4667250" cy="1657971"/>
+            <wp:effectExtent l="0" t="0" r="0" b="0"/>
+            <wp:docPr id="9" name="Picture 9" descr="Graphical user interface, text&#10;&#10;Description automatically generated"/>
+            <wp:cNvGraphicFramePr>
+              <a:graphicFrameLocks xmlns:a="http://schemas.openxmlformats.org/drawingml/2006/main" noChangeAspect="1"/>
+            </wp:cNvGraphicFramePr>
+            <a:graphic xmlns:a="http://schemas.openxmlformats.org/drawingml/2006/main">
+              <a:graphicData uri="http://schemas.openxmlformats.org/drawingml/2006/picture">
+                <pic:pic xmlns:pic="http://schemas.openxmlformats.org/drawingml/2006/picture">
+                  <pic:nvPicPr>
+                    <pic:cNvPr id="9" name="Picture 9" descr="Graphical user interface, text&#10;&#10;Description automatically generated"/>
+                    <pic:cNvPicPr/>
+                  </pic:nvPicPr>
+                  <pic:blipFill>
+                    <a:blip r:embed="rId13"/>
+                    <a:stretch>
+                      <a:fillRect/>
+                    </a:stretch>
+                  </pic:blipFill>
+                  <pic:spPr>
+                    <a:xfrm>
+                      <a:off x="0" y="0"/>
+                      <a:ext cx="4676751" cy="1661346"/>
+                    </a:xfrm>
+                    <a:prstGeom prst="rect">
+                      <a:avLst/>
+                    </a:prstGeom>
+                  </pic:spPr>
+                </pic:pic>
+              </a:graphicData>
+            </a:graphic>
+          </wp:inline>
+        </w:drawing>
+      </w:r>
+    </w:p>
+    <w:p/>
+    <w:p>
+      <w:r>
+        <w:t>Git Commit</w:t>
+      </w:r>
+    </w:p>
+    <w:p>
+      <w:r>
+        <w:t>Adding commits keep</w:t>
+      </w:r>
+      <w:r>
+        <w:t>s tracks of your progress. Git considers each “commit” as a save point. It is a point in the project where you can go back to if you find a bug or want to make a change. When we commit we should use a message to tell everyone what changes have been made.</w:t>
+      </w:r>
+    </w:p>
+    <w:p>
+      <w:r>
+        <w:t>The commit command performs a commit, and the -m “message” adds a message.</w:t>
+      </w:r>
+    </w:p>
+    <w:p/>
+    <w:p>
+      <w:r>
+        <w:rPr>
+          <w:noProof/>
+        </w:rPr>
+        <w:drawing>
+          <wp:inline distT="0" distB="0" distL="0" distR="0" wp14:anchorId="7591297B" wp14:editId="1D9D7599">
+            <wp:extent cx="5943600" cy="1899285"/>
+            <wp:effectExtent l="0" t="0" r="0" b="5715"/>
+            <wp:docPr id="10" name="Picture 10" descr="Text&#10;&#10;Description automatically generated"/>
+            <wp:cNvGraphicFramePr>
+              <a:graphicFrameLocks xmlns:a="http://schemas.openxmlformats.org/drawingml/2006/main" noChangeAspect="1"/>
+            </wp:cNvGraphicFramePr>
+            <a:graphic xmlns:a="http://schemas.openxmlformats.org/drawingml/2006/main">
+              <a:graphicData uri="http://schemas.openxmlformats.org/drawingml/2006/picture">
+                <pic:pic xmlns:pic="http://schemas.openxmlformats.org/drawingml/2006/picture">
+                  <pic:nvPicPr>
+                    <pic:cNvPr id="10" name="Picture 10" descr="Text&#10;&#10;Description automatically generated"/>
+                    <pic:cNvPicPr/>
+                  </pic:nvPicPr>
+                  <pic:blipFill>
+                    <a:blip r:embed="rId14"/>
+                    <a:stretch>
+                      <a:fillRect/>
+                    </a:stretch>
+                  </pic:blipFill>
+                  <pic:spPr>
+                    <a:xfrm>
+                      <a:off x="0" y="0"/>
+                      <a:ext cx="5943600" cy="1899285"/>
+                    </a:xfrm>
+                    <a:prstGeom prst="rect">
+                      <a:avLst/>
+                    </a:prstGeom>
+                  </pic:spPr>
+                </pic:pic>
+              </a:graphicData>
+            </a:graphic>
+          </wp:inline>
+        </w:drawing>
+      </w:r>
+    </w:p>
+    <w:p>
+      <w:r>
+        <w:t>Commit Without Stage</w:t>
+      </w:r>
+    </w:p>
+    <w:p>
+      <w:r>
+        <w:t>It is possible to commit changes directory without staging. The -a option will stage every changed and tracked file.</w:t>
+      </w:r>
+    </w:p>
+    <w:p>
+      <w:r>
+        <w:t>Let’s update the index.html and this document which is always been updated.</w:t>
+      </w:r>
+    </w:p>
+    <w:p>
+      <w:r>
+        <w:t>Use –short to check status</w:t>
+      </w:r>
+      <w:r>
+        <w:t>, then commit.</w:t>
+      </w:r>
+    </w:p>
+    <w:p/>
     <w:sectPr>
       <w:pgSz w:w="12240" w:h="15840"/>
       <w:pgMar w:top="1440" w:right="1440" w:bottom="1440" w:left="1440" w:header="720" w:footer="720" w:gutter="0"/>
@@ -244,8 +885,240 @@
       </w:rPr>
     </w:lvl>
   </w:abstractNum>
+  <w:abstractNum w:abstractNumId="1" w15:restartNumberingAfterBreak="0">
+    <w:nsid w:val="265F5077"/>
+    <w:multiLevelType w:val="hybridMultilevel"/>
+    <w:tmpl w:val="649AC7F0"/>
+    <w:lvl w:ilvl="0" w:tplc="04090001">
+      <w:start w:val="1"/>
+      <w:numFmt w:val="bullet"/>
+      <w:lvlText w:val=""/>
+      <w:lvlJc w:val="left"/>
+      <w:pPr>
+        <w:ind w:left="720" w:hanging="360"/>
+      </w:pPr>
+      <w:rPr>
+        <w:rFonts w:ascii="Symbol" w:hAnsi="Symbol" w:hint="default"/>
+      </w:rPr>
+    </w:lvl>
+    <w:lvl w:ilvl="1" w:tplc="04090003" w:tentative="1">
+      <w:start w:val="1"/>
+      <w:numFmt w:val="bullet"/>
+      <w:lvlText w:val="o"/>
+      <w:lvlJc w:val="left"/>
+      <w:pPr>
+        <w:ind w:left="1440" w:hanging="360"/>
+      </w:pPr>
+      <w:rPr>
+        <w:rFonts w:ascii="Courier New" w:hAnsi="Courier New" w:cs="Courier New" w:hint="default"/>
+      </w:rPr>
+    </w:lvl>
+    <w:lvl w:ilvl="2" w:tplc="04090005" w:tentative="1">
+      <w:start w:val="1"/>
+      <w:numFmt w:val="bullet"/>
+      <w:lvlText w:val=""/>
+      <w:lvlJc w:val="left"/>
+      <w:pPr>
+        <w:ind w:left="2160" w:hanging="360"/>
+      </w:pPr>
+      <w:rPr>
+        <w:rFonts w:ascii="Wingdings" w:hAnsi="Wingdings" w:hint="default"/>
+      </w:rPr>
+    </w:lvl>
+    <w:lvl w:ilvl="3" w:tplc="04090001" w:tentative="1">
+      <w:start w:val="1"/>
+      <w:numFmt w:val="bullet"/>
+      <w:lvlText w:val=""/>
+      <w:lvlJc w:val="left"/>
+      <w:pPr>
+        <w:ind w:left="2880" w:hanging="360"/>
+      </w:pPr>
+      <w:rPr>
+        <w:rFonts w:ascii="Symbol" w:hAnsi="Symbol" w:hint="default"/>
+      </w:rPr>
+    </w:lvl>
+    <w:lvl w:ilvl="4" w:tplc="04090003" w:tentative="1">
+      <w:start w:val="1"/>
+      <w:numFmt w:val="bullet"/>
+      <w:lvlText w:val="o"/>
+      <w:lvlJc w:val="left"/>
+      <w:pPr>
+        <w:ind w:left="3600" w:hanging="360"/>
+      </w:pPr>
+      <w:rPr>
+        <w:rFonts w:ascii="Courier New" w:hAnsi="Courier New" w:cs="Courier New" w:hint="default"/>
+      </w:rPr>
+    </w:lvl>
+    <w:lvl w:ilvl="5" w:tplc="04090005" w:tentative="1">
+      <w:start w:val="1"/>
+      <w:numFmt w:val="bullet"/>
+      <w:lvlText w:val=""/>
+      <w:lvlJc w:val="left"/>
+      <w:pPr>
+        <w:ind w:left="4320" w:hanging="360"/>
+      </w:pPr>
+      <w:rPr>
+        <w:rFonts w:ascii="Wingdings" w:hAnsi="Wingdings" w:hint="default"/>
+      </w:rPr>
+    </w:lvl>
+    <w:lvl w:ilvl="6" w:tplc="04090001" w:tentative="1">
+      <w:start w:val="1"/>
+      <w:numFmt w:val="bullet"/>
+      <w:lvlText w:val=""/>
+      <w:lvlJc w:val="left"/>
+      <w:pPr>
+        <w:ind w:left="5040" w:hanging="360"/>
+      </w:pPr>
+      <w:rPr>
+        <w:rFonts w:ascii="Symbol" w:hAnsi="Symbol" w:hint="default"/>
+      </w:rPr>
+    </w:lvl>
+    <w:lvl w:ilvl="7" w:tplc="04090003" w:tentative="1">
+      <w:start w:val="1"/>
+      <w:numFmt w:val="bullet"/>
+      <w:lvlText w:val="o"/>
+      <w:lvlJc w:val="left"/>
+      <w:pPr>
+        <w:ind w:left="5760" w:hanging="360"/>
+      </w:pPr>
+      <w:rPr>
+        <w:rFonts w:ascii="Courier New" w:hAnsi="Courier New" w:cs="Courier New" w:hint="default"/>
+      </w:rPr>
+    </w:lvl>
+    <w:lvl w:ilvl="8" w:tplc="04090005" w:tentative="1">
+      <w:start w:val="1"/>
+      <w:numFmt w:val="bullet"/>
+      <w:lvlText w:val=""/>
+      <w:lvlJc w:val="left"/>
+      <w:pPr>
+        <w:ind w:left="6480" w:hanging="360"/>
+      </w:pPr>
+      <w:rPr>
+        <w:rFonts w:ascii="Wingdings" w:hAnsi="Wingdings" w:hint="default"/>
+      </w:rPr>
+    </w:lvl>
+  </w:abstractNum>
+  <w:abstractNum w:abstractNumId="2" w15:restartNumberingAfterBreak="0">
+    <w:nsid w:val="3B184A6F"/>
+    <w:multiLevelType w:val="hybridMultilevel"/>
+    <w:tmpl w:val="1B307C52"/>
+    <w:lvl w:ilvl="0" w:tplc="04090001">
+      <w:start w:val="1"/>
+      <w:numFmt w:val="bullet"/>
+      <w:lvlText w:val=""/>
+      <w:lvlJc w:val="left"/>
+      <w:pPr>
+        <w:ind w:left="720" w:hanging="360"/>
+      </w:pPr>
+      <w:rPr>
+        <w:rFonts w:ascii="Symbol" w:hAnsi="Symbol" w:hint="default"/>
+      </w:rPr>
+    </w:lvl>
+    <w:lvl w:ilvl="1" w:tplc="04090003" w:tentative="1">
+      <w:start w:val="1"/>
+      <w:numFmt w:val="bullet"/>
+      <w:lvlText w:val="o"/>
+      <w:lvlJc w:val="left"/>
+      <w:pPr>
+        <w:ind w:left="1440" w:hanging="360"/>
+      </w:pPr>
+      <w:rPr>
+        <w:rFonts w:ascii="Courier New" w:hAnsi="Courier New" w:cs="Courier New" w:hint="default"/>
+      </w:rPr>
+    </w:lvl>
+    <w:lvl w:ilvl="2" w:tplc="04090005" w:tentative="1">
+      <w:start w:val="1"/>
+      <w:numFmt w:val="bullet"/>
+      <w:lvlText w:val=""/>
+      <w:lvlJc w:val="left"/>
+      <w:pPr>
+        <w:ind w:left="2160" w:hanging="360"/>
+      </w:pPr>
+      <w:rPr>
+        <w:rFonts w:ascii="Wingdings" w:hAnsi="Wingdings" w:hint="default"/>
+      </w:rPr>
+    </w:lvl>
+    <w:lvl w:ilvl="3" w:tplc="04090001" w:tentative="1">
+      <w:start w:val="1"/>
+      <w:numFmt w:val="bullet"/>
+      <w:lvlText w:val=""/>
+      <w:lvlJc w:val="left"/>
+      <w:pPr>
+        <w:ind w:left="2880" w:hanging="360"/>
+      </w:pPr>
+      <w:rPr>
+        <w:rFonts w:ascii="Symbol" w:hAnsi="Symbol" w:hint="default"/>
+      </w:rPr>
+    </w:lvl>
+    <w:lvl w:ilvl="4" w:tplc="04090003" w:tentative="1">
+      <w:start w:val="1"/>
+      <w:numFmt w:val="bullet"/>
+      <w:lvlText w:val="o"/>
+      <w:lvlJc w:val="left"/>
+      <w:pPr>
+        <w:ind w:left="3600" w:hanging="360"/>
+      </w:pPr>
+      <w:rPr>
+        <w:rFonts w:ascii="Courier New" w:hAnsi="Courier New" w:cs="Courier New" w:hint="default"/>
+      </w:rPr>
+    </w:lvl>
+    <w:lvl w:ilvl="5" w:tplc="04090005" w:tentative="1">
+      <w:start w:val="1"/>
+      <w:numFmt w:val="bullet"/>
+      <w:lvlText w:val=""/>
+      <w:lvlJc w:val="left"/>
+      <w:pPr>
+        <w:ind w:left="4320" w:hanging="360"/>
+      </w:pPr>
+      <w:rPr>
+        <w:rFonts w:ascii="Wingdings" w:hAnsi="Wingdings" w:hint="default"/>
+      </w:rPr>
+    </w:lvl>
+    <w:lvl w:ilvl="6" w:tplc="04090001" w:tentative="1">
+      <w:start w:val="1"/>
+      <w:numFmt w:val="bullet"/>
+      <w:lvlText w:val=""/>
+      <w:lvlJc w:val="left"/>
+      <w:pPr>
+        <w:ind w:left="5040" w:hanging="360"/>
+      </w:pPr>
+      <w:rPr>
+        <w:rFonts w:ascii="Symbol" w:hAnsi="Symbol" w:hint="default"/>
+      </w:rPr>
+    </w:lvl>
+    <w:lvl w:ilvl="7" w:tplc="04090003" w:tentative="1">
+      <w:start w:val="1"/>
+      <w:numFmt w:val="bullet"/>
+      <w:lvlText w:val="o"/>
+      <w:lvlJc w:val="left"/>
+      <w:pPr>
+        <w:ind w:left="5760" w:hanging="360"/>
+      </w:pPr>
+      <w:rPr>
+        <w:rFonts w:ascii="Courier New" w:hAnsi="Courier New" w:cs="Courier New" w:hint="default"/>
+      </w:rPr>
+    </w:lvl>
+    <w:lvl w:ilvl="8" w:tplc="04090005" w:tentative="1">
+      <w:start w:val="1"/>
+      <w:numFmt w:val="bullet"/>
+      <w:lvlText w:val=""/>
+      <w:lvlJc w:val="left"/>
+      <w:pPr>
+        <w:ind w:left="6480" w:hanging="360"/>
+      </w:pPr>
+      <w:rPr>
+        <w:rFonts w:ascii="Wingdings" w:hAnsi="Wingdings" w:hint="default"/>
+      </w:rPr>
+    </w:lvl>
+  </w:abstractNum>
   <w:num w:numId="1" w16cid:durableId="1481920193">
     <w:abstractNumId w:val="0"/>
+  </w:num>
+  <w:num w:numId="2" w16cid:durableId="406921289">
+    <w:abstractNumId w:val="2"/>
+  </w:num>
+  <w:num w:numId="3" w16cid:durableId="1078748100">
+    <w:abstractNumId w:val="1"/>
   </w:num>
 </w:numbering>
 </file>
@@ -652,7 +1525,6 @@
   <w:style w:type="character" w:default="1" w:styleId="DefaultParagraphFont">
     <w:name w:val="Default Paragraph Font"/>
     <w:uiPriority w:val="1"/>
-    <w:semiHidden/>
     <w:unhideWhenUsed/>
   </w:style>
   <w:style w:type="table" w:default="1" w:styleId="TableNormal">

</xml_diff>

<commit_message>
Updated index.html with new line and Updated Notes.doc
</commit_message>
<xml_diff>
--- a/Notes.docx
+++ b/Notes.docx
@@ -759,6 +759,66 @@
         <w:t>, then commit.</w:t>
       </w:r>
     </w:p>
+    <w:p>
+      <w:r>
+        <w:t>The index.html and the constantly updated notes have been updated.</w:t>
+      </w:r>
+    </w:p>
+    <w:p>
+      <w:r>
+        <w:rPr>
+          <w:noProof/>
+        </w:rPr>
+        <w:lastRenderedPageBreak/>
+        <w:drawing>
+          <wp:inline distT="0" distB="0" distL="0" distR="0" wp14:anchorId="1F5535A3" wp14:editId="22F76D15">
+            <wp:extent cx="4752975" cy="1019175"/>
+            <wp:effectExtent l="0" t="0" r="9525" b="9525"/>
+            <wp:docPr id="11" name="Picture 11" descr="Text&#10;&#10;Description automatically generated with medium confidence"/>
+            <wp:cNvGraphicFramePr>
+              <a:graphicFrameLocks xmlns:a="http://schemas.openxmlformats.org/drawingml/2006/main" noChangeAspect="1"/>
+            </wp:cNvGraphicFramePr>
+            <a:graphic xmlns:a="http://schemas.openxmlformats.org/drawingml/2006/main">
+              <a:graphicData uri="http://schemas.openxmlformats.org/drawingml/2006/picture">
+                <pic:pic xmlns:pic="http://schemas.openxmlformats.org/drawingml/2006/picture">
+                  <pic:nvPicPr>
+                    <pic:cNvPr id="11" name="Picture 11" descr="Text&#10;&#10;Description automatically generated with medium confidence"/>
+                    <pic:cNvPicPr/>
+                  </pic:nvPicPr>
+                  <pic:blipFill>
+                    <a:blip r:embed="rId15"/>
+                    <a:stretch>
+                      <a:fillRect/>
+                    </a:stretch>
+                  </pic:blipFill>
+                  <pic:spPr>
+                    <a:xfrm>
+                      <a:off x="0" y="0"/>
+                      <a:ext cx="4752975" cy="1019175"/>
+                    </a:xfrm>
+                    <a:prstGeom prst="rect">
+                      <a:avLst/>
+                    </a:prstGeom>
+                  </pic:spPr>
+                </pic:pic>
+              </a:graphicData>
+            </a:graphic>
+          </wp:inline>
+        </w:drawing>
+      </w:r>
+    </w:p>
+    <w:p/>
+    <w:p>
+      <w:r>
+        <w:t>Now commit directly without staging.</w:t>
+      </w:r>
+    </w:p>
+    <w:p>
+      <w:r>
+        <w:t>Do not always do this as it can cause troubles.</w:t>
+      </w:r>
+    </w:p>
+    <w:p/>
     <w:p/>
     <w:sectPr>
       <w:pgSz w:w="12240" w:h="15840"/>

</xml_diff>

<commit_message>
Added image to Hello World and Updated my Notes
</commit_message>
<xml_diff>
--- a/Notes.docx
+++ b/Notes.docx
@@ -818,6 +818,373 @@
         <w:t>Do not always do this as it can cause troubles.</w:t>
       </w:r>
     </w:p>
+    <w:p>
+      <w:r>
+        <w:rPr>
+          <w:noProof/>
+        </w:rPr>
+        <w:drawing>
+          <wp:inline distT="0" distB="0" distL="0" distR="0" wp14:anchorId="29A1EC2B" wp14:editId="12B575D7">
+            <wp:extent cx="6747423" cy="730250"/>
+            <wp:effectExtent l="0" t="0" r="0" b="0"/>
+            <wp:docPr id="12" name="Picture 12"/>
+            <wp:cNvGraphicFramePr>
+              <a:graphicFrameLocks xmlns:a="http://schemas.openxmlformats.org/drawingml/2006/main" noChangeAspect="1"/>
+            </wp:cNvGraphicFramePr>
+            <a:graphic xmlns:a="http://schemas.openxmlformats.org/drawingml/2006/main">
+              <a:graphicData uri="http://schemas.openxmlformats.org/drawingml/2006/picture">
+                <pic:pic xmlns:pic="http://schemas.openxmlformats.org/drawingml/2006/picture">
+                  <pic:nvPicPr>
+                    <pic:cNvPr id="1" name=""/>
+                    <pic:cNvPicPr/>
+                  </pic:nvPicPr>
+                  <pic:blipFill>
+                    <a:blip r:embed="rId16"/>
+                    <a:stretch>
+                      <a:fillRect/>
+                    </a:stretch>
+                  </pic:blipFill>
+                  <pic:spPr>
+                    <a:xfrm>
+                      <a:off x="0" y="0"/>
+                      <a:ext cx="6751123" cy="730650"/>
+                    </a:xfrm>
+                    <a:prstGeom prst="rect">
+                      <a:avLst/>
+                    </a:prstGeom>
+                  </pic:spPr>
+                </pic:pic>
+              </a:graphicData>
+            </a:graphic>
+          </wp:inline>
+        </w:drawing>
+      </w:r>
+    </w:p>
+    <w:p/>
+    <w:p>
+      <w:r>
+        <w:t>Git Help:</w:t>
+      </w:r>
+    </w:p>
+    <w:p>
+      <w:pPr>
+        <w:pStyle w:val="ListParagraph"/>
+        <w:numPr>
+          <w:ilvl w:val="0"/>
+          <w:numId w:val="4"/>
+        </w:numPr>
+      </w:pPr>
+      <w:r>
+        <w:t>git ‘command’ -help :will give you all available options for the specific command.</w:t>
+      </w:r>
+    </w:p>
+    <w:p>
+      <w:pPr>
+        <w:pStyle w:val="ListParagraph"/>
+        <w:numPr>
+          <w:ilvl w:val="0"/>
+          <w:numId w:val="4"/>
+        </w:numPr>
+      </w:pPr>
+      <w:r>
+        <w:t>git help –all :will provide all commands.</w:t>
+      </w:r>
+    </w:p>
+    <w:p/>
+    <w:p>
+      <w:r>
+        <w:t>Git Branch</w:t>
+      </w:r>
+    </w:p>
+    <w:p>
+      <w:pPr>
+        <w:pStyle w:val="ListParagraph"/>
+        <w:numPr>
+          <w:ilvl w:val="0"/>
+          <w:numId w:val="5"/>
+        </w:numPr>
+      </w:pPr>
+      <w:r>
+        <w:t>A branch allows you to work on different parts of a project without impacting the main branch.</w:t>
+      </w:r>
+    </w:p>
+    <w:p>
+      <w:pPr>
+        <w:pStyle w:val="ListParagraph"/>
+        <w:numPr>
+          <w:ilvl w:val="0"/>
+          <w:numId w:val="5"/>
+        </w:numPr>
+      </w:pPr>
+      <w:r>
+        <w:t>You can have several branches and merge them with the main branch later.</w:t>
+      </w:r>
+    </w:p>
+    <w:p>
+      <w:pPr>
+        <w:pStyle w:val="ListParagraph"/>
+        <w:numPr>
+          <w:ilvl w:val="0"/>
+          <w:numId w:val="5"/>
+        </w:numPr>
+      </w:pPr>
+      <w:r>
+        <w:t>You can switch between different branches and work on different parts of the project.</w:t>
+      </w:r>
+    </w:p>
+    <w:p>
+      <w:pPr>
+        <w:pStyle w:val="ListParagraph"/>
+        <w:numPr>
+          <w:ilvl w:val="0"/>
+          <w:numId w:val="5"/>
+        </w:numPr>
+      </w:pPr>
+      <w:r>
+        <w:t>Branching is fast.</w:t>
+      </w:r>
+    </w:p>
+    <w:p>
+      <w:r>
+        <w:t>Now assume we do not want to disturb the main project: Create a new branch called “hello-world-images”</w:t>
+      </w:r>
+    </w:p>
+    <w:p>
+      <w:pPr>
+        <w:pStyle w:val="ListParagraph"/>
+        <w:numPr>
+          <w:ilvl w:val="0"/>
+          <w:numId w:val="6"/>
+        </w:numPr>
+      </w:pPr>
+      <w:r>
+        <w:t>Git branch &lt;branch name&gt;</w:t>
+      </w:r>
+    </w:p>
+    <w:p>
+      <w:pPr>
+        <w:pStyle w:val="ListParagraph"/>
+        <w:numPr>
+          <w:ilvl w:val="0"/>
+          <w:numId w:val="6"/>
+        </w:numPr>
+      </w:pPr>
+      <w:r>
+        <w:t>Git branch: to confirm the created branch.</w:t>
+      </w:r>
+    </w:p>
+    <w:p>
+      <w:pPr>
+        <w:pStyle w:val="ListParagraph"/>
+        <w:numPr>
+          <w:ilvl w:val="0"/>
+          <w:numId w:val="6"/>
+        </w:numPr>
+      </w:pPr>
+      <w:r>
+        <w:t>The * beside the master means we are currently on the master.</w:t>
+      </w:r>
+    </w:p>
+    <w:p>
+      <w:r>
+        <w:rPr>
+          <w:noProof/>
+        </w:rPr>
+        <w:drawing>
+          <wp:inline distT="0" distB="0" distL="0" distR="0" wp14:anchorId="5DBDCF19" wp14:editId="66187EF9">
+            <wp:extent cx="5943600" cy="1557020"/>
+            <wp:effectExtent l="0" t="0" r="0" b="5080"/>
+            <wp:docPr id="13" name="Picture 13"/>
+            <wp:cNvGraphicFramePr>
+              <a:graphicFrameLocks xmlns:a="http://schemas.openxmlformats.org/drawingml/2006/main" noChangeAspect="1"/>
+            </wp:cNvGraphicFramePr>
+            <a:graphic xmlns:a="http://schemas.openxmlformats.org/drawingml/2006/main">
+              <a:graphicData uri="http://schemas.openxmlformats.org/drawingml/2006/picture">
+                <pic:pic xmlns:pic="http://schemas.openxmlformats.org/drawingml/2006/picture">
+                  <pic:nvPicPr>
+                    <pic:cNvPr id="1" name=""/>
+                    <pic:cNvPicPr/>
+                  </pic:nvPicPr>
+                  <pic:blipFill>
+                    <a:blip r:embed="rId17"/>
+                    <a:stretch>
+                      <a:fillRect/>
+                    </a:stretch>
+                  </pic:blipFill>
+                  <pic:spPr>
+                    <a:xfrm>
+                      <a:off x="0" y="0"/>
+                      <a:ext cx="5943600" cy="1557020"/>
+                    </a:xfrm>
+                    <a:prstGeom prst="rect">
+                      <a:avLst/>
+                    </a:prstGeom>
+                  </pic:spPr>
+                </pic:pic>
+              </a:graphicData>
+            </a:graphic>
+          </wp:inline>
+        </w:drawing>
+      </w:r>
+    </w:p>
+    <w:p>
+      <w:pPr>
+        <w:pStyle w:val="ListParagraph"/>
+        <w:numPr>
+          <w:ilvl w:val="0"/>
+          <w:numId w:val="7"/>
+        </w:numPr>
+      </w:pPr>
+      <w:r>
+        <w:lastRenderedPageBreak/>
+        <w:t>Use git checkout to move from the master to the branch that we currently created.</w:t>
+      </w:r>
+    </w:p>
+    <w:p/>
+    <w:p>
+      <w:r>
+        <w:drawing>
+          <wp:inline distT="0" distB="0" distL="0" distR="0" wp14:anchorId="0602EDDB" wp14:editId="000C3D8B">
+            <wp:extent cx="5943600" cy="1137920"/>
+            <wp:effectExtent l="0" t="0" r="0" b="5080"/>
+            <wp:docPr id="14" name="Picture 14" descr="Text&#10;&#10;Description automatically generated"/>
+            <wp:cNvGraphicFramePr>
+              <a:graphicFrameLocks xmlns:a="http://schemas.openxmlformats.org/drawingml/2006/main" noChangeAspect="1"/>
+            </wp:cNvGraphicFramePr>
+            <a:graphic xmlns:a="http://schemas.openxmlformats.org/drawingml/2006/main">
+              <a:graphicData uri="http://schemas.openxmlformats.org/drawingml/2006/picture">
+                <pic:pic xmlns:pic="http://schemas.openxmlformats.org/drawingml/2006/picture">
+                  <pic:nvPicPr>
+                    <pic:cNvPr id="14" name="Picture 14" descr="Text&#10;&#10;Description automatically generated"/>
+                    <pic:cNvPicPr/>
+                  </pic:nvPicPr>
+                  <pic:blipFill>
+                    <a:blip r:embed="rId18"/>
+                    <a:stretch>
+                      <a:fillRect/>
+                    </a:stretch>
+                  </pic:blipFill>
+                  <pic:spPr>
+                    <a:xfrm>
+                      <a:off x="0" y="0"/>
+                      <a:ext cx="5943600" cy="1137920"/>
+                    </a:xfrm>
+                    <a:prstGeom prst="rect">
+                      <a:avLst/>
+                    </a:prstGeom>
+                  </pic:spPr>
+                </pic:pic>
+              </a:graphicData>
+            </a:graphic>
+          </wp:inline>
+        </w:drawing>
+      </w:r>
+    </w:p>
+    <w:p/>
+    <w:p>
+      <w:r>
+        <w:t>Now we are on the new branch so we open a new text editor and make some changes</w:t>
+      </w:r>
+      <w:r>
+        <w:t xml:space="preserve"> and save.</w:t>
+      </w:r>
+    </w:p>
+    <w:p/>
+    <w:p>
+      <w:r>
+        <w:drawing>
+          <wp:inline distT="0" distB="0" distL="0" distR="0" wp14:anchorId="2AFF24D3" wp14:editId="6F56A9AE">
+            <wp:extent cx="5355842" cy="3194050"/>
+            <wp:effectExtent l="0" t="0" r="0" b="6350"/>
+            <wp:docPr id="15" name="Picture 15" descr="Text&#10;&#10;Description automatically generated"/>
+            <wp:cNvGraphicFramePr>
+              <a:graphicFrameLocks xmlns:a="http://schemas.openxmlformats.org/drawingml/2006/main" noChangeAspect="1"/>
+            </wp:cNvGraphicFramePr>
+            <a:graphic xmlns:a="http://schemas.openxmlformats.org/drawingml/2006/main">
+              <a:graphicData uri="http://schemas.openxmlformats.org/drawingml/2006/picture">
+                <pic:pic xmlns:pic="http://schemas.openxmlformats.org/drawingml/2006/picture">
+                  <pic:nvPicPr>
+                    <pic:cNvPr id="15" name="Picture 15" descr="Text&#10;&#10;Description automatically generated"/>
+                    <pic:cNvPicPr/>
+                  </pic:nvPicPr>
+                  <pic:blipFill>
+                    <a:blip r:embed="rId19"/>
+                    <a:stretch>
+                      <a:fillRect/>
+                    </a:stretch>
+                  </pic:blipFill>
+                  <pic:spPr>
+                    <a:xfrm>
+                      <a:off x="0" y="0"/>
+                      <a:ext cx="5362044" cy="3197749"/>
+                    </a:xfrm>
+                    <a:prstGeom prst="rect">
+                      <a:avLst/>
+                    </a:prstGeom>
+                  </pic:spPr>
+                </pic:pic>
+              </a:graphicData>
+            </a:graphic>
+          </wp:inline>
+        </w:drawing>
+      </w:r>
+    </w:p>
+    <w:p/>
+    <w:p>
+      <w:r>
+        <w:t xml:space="preserve">Git status will tell us the current state of our documents on the new </w:t>
+      </w:r>
+      <w:proofErr w:type="gramStart"/>
+      <w:r>
+        <w:t>branch</w:t>
+      </w:r>
+      <w:proofErr w:type="gramEnd"/>
+    </w:p>
+    <w:p>
+      <w:r>
+        <w:rPr>
+          <w:noProof/>
+        </w:rPr>
+        <w:lastRenderedPageBreak/>
+        <w:drawing>
+          <wp:inline distT="0" distB="0" distL="0" distR="0" wp14:anchorId="0CD287B2" wp14:editId="59D96B7D">
+            <wp:extent cx="5943600" cy="2425065"/>
+            <wp:effectExtent l="0" t="0" r="0" b="0"/>
+            <wp:docPr id="16" name="Picture 16" descr="A screenshot of a computer&#10;&#10;Description automatically generated with medium confidence"/>
+            <wp:cNvGraphicFramePr>
+              <a:graphicFrameLocks xmlns:a="http://schemas.openxmlformats.org/drawingml/2006/main" noChangeAspect="1"/>
+            </wp:cNvGraphicFramePr>
+            <a:graphic xmlns:a="http://schemas.openxmlformats.org/drawingml/2006/main">
+              <a:graphicData uri="http://schemas.openxmlformats.org/drawingml/2006/picture">
+                <pic:pic xmlns:pic="http://schemas.openxmlformats.org/drawingml/2006/picture">
+                  <pic:nvPicPr>
+                    <pic:cNvPr id="16" name="Picture 16" descr="A screenshot of a computer&#10;&#10;Description automatically generated with medium confidence"/>
+                    <pic:cNvPicPr/>
+                  </pic:nvPicPr>
+                  <pic:blipFill>
+                    <a:blip r:embed="rId20"/>
+                    <a:stretch>
+                      <a:fillRect/>
+                    </a:stretch>
+                  </pic:blipFill>
+                  <pic:spPr>
+                    <a:xfrm>
+                      <a:off x="0" y="0"/>
+                      <a:ext cx="5943600" cy="2425065"/>
+                    </a:xfrm>
+                    <a:prstGeom prst="rect">
+                      <a:avLst/>
+                    </a:prstGeom>
+                  </pic:spPr>
+                </pic:pic>
+              </a:graphicData>
+            </a:graphic>
+          </wp:inline>
+        </w:drawing>
+      </w:r>
+    </w:p>
+    <w:p/>
+    <w:p/>
     <w:p/>
     <w:p/>
     <w:sectPr>
@@ -1171,6 +1538,458 @@
       </w:rPr>
     </w:lvl>
   </w:abstractNum>
+  <w:abstractNum w:abstractNumId="3" w15:restartNumberingAfterBreak="0">
+    <w:nsid w:val="47C52541"/>
+    <w:multiLevelType w:val="hybridMultilevel"/>
+    <w:tmpl w:val="B9B83CEA"/>
+    <w:lvl w:ilvl="0" w:tplc="04090001">
+      <w:start w:val="1"/>
+      <w:numFmt w:val="bullet"/>
+      <w:lvlText w:val=""/>
+      <w:lvlJc w:val="left"/>
+      <w:pPr>
+        <w:ind w:left="720" w:hanging="360"/>
+      </w:pPr>
+      <w:rPr>
+        <w:rFonts w:ascii="Symbol" w:hAnsi="Symbol" w:hint="default"/>
+      </w:rPr>
+    </w:lvl>
+    <w:lvl w:ilvl="1" w:tplc="04090003" w:tentative="1">
+      <w:start w:val="1"/>
+      <w:numFmt w:val="bullet"/>
+      <w:lvlText w:val="o"/>
+      <w:lvlJc w:val="left"/>
+      <w:pPr>
+        <w:ind w:left="1440" w:hanging="360"/>
+      </w:pPr>
+      <w:rPr>
+        <w:rFonts w:ascii="Courier New" w:hAnsi="Courier New" w:cs="Courier New" w:hint="default"/>
+      </w:rPr>
+    </w:lvl>
+    <w:lvl w:ilvl="2" w:tplc="04090005" w:tentative="1">
+      <w:start w:val="1"/>
+      <w:numFmt w:val="bullet"/>
+      <w:lvlText w:val=""/>
+      <w:lvlJc w:val="left"/>
+      <w:pPr>
+        <w:ind w:left="2160" w:hanging="360"/>
+      </w:pPr>
+      <w:rPr>
+        <w:rFonts w:ascii="Wingdings" w:hAnsi="Wingdings" w:hint="default"/>
+      </w:rPr>
+    </w:lvl>
+    <w:lvl w:ilvl="3" w:tplc="04090001" w:tentative="1">
+      <w:start w:val="1"/>
+      <w:numFmt w:val="bullet"/>
+      <w:lvlText w:val=""/>
+      <w:lvlJc w:val="left"/>
+      <w:pPr>
+        <w:ind w:left="2880" w:hanging="360"/>
+      </w:pPr>
+      <w:rPr>
+        <w:rFonts w:ascii="Symbol" w:hAnsi="Symbol" w:hint="default"/>
+      </w:rPr>
+    </w:lvl>
+    <w:lvl w:ilvl="4" w:tplc="04090003" w:tentative="1">
+      <w:start w:val="1"/>
+      <w:numFmt w:val="bullet"/>
+      <w:lvlText w:val="o"/>
+      <w:lvlJc w:val="left"/>
+      <w:pPr>
+        <w:ind w:left="3600" w:hanging="360"/>
+      </w:pPr>
+      <w:rPr>
+        <w:rFonts w:ascii="Courier New" w:hAnsi="Courier New" w:cs="Courier New" w:hint="default"/>
+      </w:rPr>
+    </w:lvl>
+    <w:lvl w:ilvl="5" w:tplc="04090005" w:tentative="1">
+      <w:start w:val="1"/>
+      <w:numFmt w:val="bullet"/>
+      <w:lvlText w:val=""/>
+      <w:lvlJc w:val="left"/>
+      <w:pPr>
+        <w:ind w:left="4320" w:hanging="360"/>
+      </w:pPr>
+      <w:rPr>
+        <w:rFonts w:ascii="Wingdings" w:hAnsi="Wingdings" w:hint="default"/>
+      </w:rPr>
+    </w:lvl>
+    <w:lvl w:ilvl="6" w:tplc="04090001" w:tentative="1">
+      <w:start w:val="1"/>
+      <w:numFmt w:val="bullet"/>
+      <w:lvlText w:val=""/>
+      <w:lvlJc w:val="left"/>
+      <w:pPr>
+        <w:ind w:left="5040" w:hanging="360"/>
+      </w:pPr>
+      <w:rPr>
+        <w:rFonts w:ascii="Symbol" w:hAnsi="Symbol" w:hint="default"/>
+      </w:rPr>
+    </w:lvl>
+    <w:lvl w:ilvl="7" w:tplc="04090003" w:tentative="1">
+      <w:start w:val="1"/>
+      <w:numFmt w:val="bullet"/>
+      <w:lvlText w:val="o"/>
+      <w:lvlJc w:val="left"/>
+      <w:pPr>
+        <w:ind w:left="5760" w:hanging="360"/>
+      </w:pPr>
+      <w:rPr>
+        <w:rFonts w:ascii="Courier New" w:hAnsi="Courier New" w:cs="Courier New" w:hint="default"/>
+      </w:rPr>
+    </w:lvl>
+    <w:lvl w:ilvl="8" w:tplc="04090005" w:tentative="1">
+      <w:start w:val="1"/>
+      <w:numFmt w:val="bullet"/>
+      <w:lvlText w:val=""/>
+      <w:lvlJc w:val="left"/>
+      <w:pPr>
+        <w:ind w:left="6480" w:hanging="360"/>
+      </w:pPr>
+      <w:rPr>
+        <w:rFonts w:ascii="Wingdings" w:hAnsi="Wingdings" w:hint="default"/>
+      </w:rPr>
+    </w:lvl>
+  </w:abstractNum>
+  <w:abstractNum w:abstractNumId="4" w15:restartNumberingAfterBreak="0">
+    <w:nsid w:val="4C564E77"/>
+    <w:multiLevelType w:val="hybridMultilevel"/>
+    <w:tmpl w:val="FB687F48"/>
+    <w:lvl w:ilvl="0" w:tplc="04090001">
+      <w:start w:val="1"/>
+      <w:numFmt w:val="bullet"/>
+      <w:lvlText w:val=""/>
+      <w:lvlJc w:val="left"/>
+      <w:pPr>
+        <w:ind w:left="720" w:hanging="360"/>
+      </w:pPr>
+      <w:rPr>
+        <w:rFonts w:ascii="Symbol" w:hAnsi="Symbol" w:hint="default"/>
+      </w:rPr>
+    </w:lvl>
+    <w:lvl w:ilvl="1" w:tplc="04090003" w:tentative="1">
+      <w:start w:val="1"/>
+      <w:numFmt w:val="bullet"/>
+      <w:lvlText w:val="o"/>
+      <w:lvlJc w:val="left"/>
+      <w:pPr>
+        <w:ind w:left="1440" w:hanging="360"/>
+      </w:pPr>
+      <w:rPr>
+        <w:rFonts w:ascii="Courier New" w:hAnsi="Courier New" w:cs="Courier New" w:hint="default"/>
+      </w:rPr>
+    </w:lvl>
+    <w:lvl w:ilvl="2" w:tplc="04090005" w:tentative="1">
+      <w:start w:val="1"/>
+      <w:numFmt w:val="bullet"/>
+      <w:lvlText w:val=""/>
+      <w:lvlJc w:val="left"/>
+      <w:pPr>
+        <w:ind w:left="2160" w:hanging="360"/>
+      </w:pPr>
+      <w:rPr>
+        <w:rFonts w:ascii="Wingdings" w:hAnsi="Wingdings" w:hint="default"/>
+      </w:rPr>
+    </w:lvl>
+    <w:lvl w:ilvl="3" w:tplc="04090001" w:tentative="1">
+      <w:start w:val="1"/>
+      <w:numFmt w:val="bullet"/>
+      <w:lvlText w:val=""/>
+      <w:lvlJc w:val="left"/>
+      <w:pPr>
+        <w:ind w:left="2880" w:hanging="360"/>
+      </w:pPr>
+      <w:rPr>
+        <w:rFonts w:ascii="Symbol" w:hAnsi="Symbol" w:hint="default"/>
+      </w:rPr>
+    </w:lvl>
+    <w:lvl w:ilvl="4" w:tplc="04090003" w:tentative="1">
+      <w:start w:val="1"/>
+      <w:numFmt w:val="bullet"/>
+      <w:lvlText w:val="o"/>
+      <w:lvlJc w:val="left"/>
+      <w:pPr>
+        <w:ind w:left="3600" w:hanging="360"/>
+      </w:pPr>
+      <w:rPr>
+        <w:rFonts w:ascii="Courier New" w:hAnsi="Courier New" w:cs="Courier New" w:hint="default"/>
+      </w:rPr>
+    </w:lvl>
+    <w:lvl w:ilvl="5" w:tplc="04090005" w:tentative="1">
+      <w:start w:val="1"/>
+      <w:numFmt w:val="bullet"/>
+      <w:lvlText w:val=""/>
+      <w:lvlJc w:val="left"/>
+      <w:pPr>
+        <w:ind w:left="4320" w:hanging="360"/>
+      </w:pPr>
+      <w:rPr>
+        <w:rFonts w:ascii="Wingdings" w:hAnsi="Wingdings" w:hint="default"/>
+      </w:rPr>
+    </w:lvl>
+    <w:lvl w:ilvl="6" w:tplc="04090001" w:tentative="1">
+      <w:start w:val="1"/>
+      <w:numFmt w:val="bullet"/>
+      <w:lvlText w:val=""/>
+      <w:lvlJc w:val="left"/>
+      <w:pPr>
+        <w:ind w:left="5040" w:hanging="360"/>
+      </w:pPr>
+      <w:rPr>
+        <w:rFonts w:ascii="Symbol" w:hAnsi="Symbol" w:hint="default"/>
+      </w:rPr>
+    </w:lvl>
+    <w:lvl w:ilvl="7" w:tplc="04090003" w:tentative="1">
+      <w:start w:val="1"/>
+      <w:numFmt w:val="bullet"/>
+      <w:lvlText w:val="o"/>
+      <w:lvlJc w:val="left"/>
+      <w:pPr>
+        <w:ind w:left="5760" w:hanging="360"/>
+      </w:pPr>
+      <w:rPr>
+        <w:rFonts w:ascii="Courier New" w:hAnsi="Courier New" w:cs="Courier New" w:hint="default"/>
+      </w:rPr>
+    </w:lvl>
+    <w:lvl w:ilvl="8" w:tplc="04090005" w:tentative="1">
+      <w:start w:val="1"/>
+      <w:numFmt w:val="bullet"/>
+      <w:lvlText w:val=""/>
+      <w:lvlJc w:val="left"/>
+      <w:pPr>
+        <w:ind w:left="6480" w:hanging="360"/>
+      </w:pPr>
+      <w:rPr>
+        <w:rFonts w:ascii="Wingdings" w:hAnsi="Wingdings" w:hint="default"/>
+      </w:rPr>
+    </w:lvl>
+  </w:abstractNum>
+  <w:abstractNum w:abstractNumId="5" w15:restartNumberingAfterBreak="0">
+    <w:nsid w:val="51AB57F4"/>
+    <w:multiLevelType w:val="hybridMultilevel"/>
+    <w:tmpl w:val="F3549F38"/>
+    <w:lvl w:ilvl="0" w:tplc="04090001">
+      <w:start w:val="1"/>
+      <w:numFmt w:val="bullet"/>
+      <w:lvlText w:val=""/>
+      <w:lvlJc w:val="left"/>
+      <w:pPr>
+        <w:ind w:left="720" w:hanging="360"/>
+      </w:pPr>
+      <w:rPr>
+        <w:rFonts w:ascii="Symbol" w:hAnsi="Symbol" w:hint="default"/>
+      </w:rPr>
+    </w:lvl>
+    <w:lvl w:ilvl="1" w:tplc="04090003" w:tentative="1">
+      <w:start w:val="1"/>
+      <w:numFmt w:val="bullet"/>
+      <w:lvlText w:val="o"/>
+      <w:lvlJc w:val="left"/>
+      <w:pPr>
+        <w:ind w:left="1440" w:hanging="360"/>
+      </w:pPr>
+      <w:rPr>
+        <w:rFonts w:ascii="Courier New" w:hAnsi="Courier New" w:cs="Courier New" w:hint="default"/>
+      </w:rPr>
+    </w:lvl>
+    <w:lvl w:ilvl="2" w:tplc="04090005" w:tentative="1">
+      <w:start w:val="1"/>
+      <w:numFmt w:val="bullet"/>
+      <w:lvlText w:val=""/>
+      <w:lvlJc w:val="left"/>
+      <w:pPr>
+        <w:ind w:left="2160" w:hanging="360"/>
+      </w:pPr>
+      <w:rPr>
+        <w:rFonts w:ascii="Wingdings" w:hAnsi="Wingdings" w:hint="default"/>
+      </w:rPr>
+    </w:lvl>
+    <w:lvl w:ilvl="3" w:tplc="04090001" w:tentative="1">
+      <w:start w:val="1"/>
+      <w:numFmt w:val="bullet"/>
+      <w:lvlText w:val=""/>
+      <w:lvlJc w:val="left"/>
+      <w:pPr>
+        <w:ind w:left="2880" w:hanging="360"/>
+      </w:pPr>
+      <w:rPr>
+        <w:rFonts w:ascii="Symbol" w:hAnsi="Symbol" w:hint="default"/>
+      </w:rPr>
+    </w:lvl>
+    <w:lvl w:ilvl="4" w:tplc="04090003" w:tentative="1">
+      <w:start w:val="1"/>
+      <w:numFmt w:val="bullet"/>
+      <w:lvlText w:val="o"/>
+      <w:lvlJc w:val="left"/>
+      <w:pPr>
+        <w:ind w:left="3600" w:hanging="360"/>
+      </w:pPr>
+      <w:rPr>
+        <w:rFonts w:ascii="Courier New" w:hAnsi="Courier New" w:cs="Courier New" w:hint="default"/>
+      </w:rPr>
+    </w:lvl>
+    <w:lvl w:ilvl="5" w:tplc="04090005" w:tentative="1">
+      <w:start w:val="1"/>
+      <w:numFmt w:val="bullet"/>
+      <w:lvlText w:val=""/>
+      <w:lvlJc w:val="left"/>
+      <w:pPr>
+        <w:ind w:left="4320" w:hanging="360"/>
+      </w:pPr>
+      <w:rPr>
+        <w:rFonts w:ascii="Wingdings" w:hAnsi="Wingdings" w:hint="default"/>
+      </w:rPr>
+    </w:lvl>
+    <w:lvl w:ilvl="6" w:tplc="04090001" w:tentative="1">
+      <w:start w:val="1"/>
+      <w:numFmt w:val="bullet"/>
+      <w:lvlText w:val=""/>
+      <w:lvlJc w:val="left"/>
+      <w:pPr>
+        <w:ind w:left="5040" w:hanging="360"/>
+      </w:pPr>
+      <w:rPr>
+        <w:rFonts w:ascii="Symbol" w:hAnsi="Symbol" w:hint="default"/>
+      </w:rPr>
+    </w:lvl>
+    <w:lvl w:ilvl="7" w:tplc="04090003" w:tentative="1">
+      <w:start w:val="1"/>
+      <w:numFmt w:val="bullet"/>
+      <w:lvlText w:val="o"/>
+      <w:lvlJc w:val="left"/>
+      <w:pPr>
+        <w:ind w:left="5760" w:hanging="360"/>
+      </w:pPr>
+      <w:rPr>
+        <w:rFonts w:ascii="Courier New" w:hAnsi="Courier New" w:cs="Courier New" w:hint="default"/>
+      </w:rPr>
+    </w:lvl>
+    <w:lvl w:ilvl="8" w:tplc="04090005" w:tentative="1">
+      <w:start w:val="1"/>
+      <w:numFmt w:val="bullet"/>
+      <w:lvlText w:val=""/>
+      <w:lvlJc w:val="left"/>
+      <w:pPr>
+        <w:ind w:left="6480" w:hanging="360"/>
+      </w:pPr>
+      <w:rPr>
+        <w:rFonts w:ascii="Wingdings" w:hAnsi="Wingdings" w:hint="default"/>
+      </w:rPr>
+    </w:lvl>
+  </w:abstractNum>
+  <w:abstractNum w:abstractNumId="6" w15:restartNumberingAfterBreak="0">
+    <w:nsid w:val="673938A7"/>
+    <w:multiLevelType w:val="hybridMultilevel"/>
+    <w:tmpl w:val="2124BE1E"/>
+    <w:lvl w:ilvl="0" w:tplc="04090001">
+      <w:start w:val="1"/>
+      <w:numFmt w:val="bullet"/>
+      <w:lvlText w:val=""/>
+      <w:lvlJc w:val="left"/>
+      <w:pPr>
+        <w:ind w:left="720" w:hanging="360"/>
+      </w:pPr>
+      <w:rPr>
+        <w:rFonts w:ascii="Symbol" w:hAnsi="Symbol" w:hint="default"/>
+      </w:rPr>
+    </w:lvl>
+    <w:lvl w:ilvl="1" w:tplc="04090003" w:tentative="1">
+      <w:start w:val="1"/>
+      <w:numFmt w:val="bullet"/>
+      <w:lvlText w:val="o"/>
+      <w:lvlJc w:val="left"/>
+      <w:pPr>
+        <w:ind w:left="1440" w:hanging="360"/>
+      </w:pPr>
+      <w:rPr>
+        <w:rFonts w:ascii="Courier New" w:hAnsi="Courier New" w:cs="Courier New" w:hint="default"/>
+      </w:rPr>
+    </w:lvl>
+    <w:lvl w:ilvl="2" w:tplc="04090005" w:tentative="1">
+      <w:start w:val="1"/>
+      <w:numFmt w:val="bullet"/>
+      <w:lvlText w:val=""/>
+      <w:lvlJc w:val="left"/>
+      <w:pPr>
+        <w:ind w:left="2160" w:hanging="360"/>
+      </w:pPr>
+      <w:rPr>
+        <w:rFonts w:ascii="Wingdings" w:hAnsi="Wingdings" w:hint="default"/>
+      </w:rPr>
+    </w:lvl>
+    <w:lvl w:ilvl="3" w:tplc="04090001" w:tentative="1">
+      <w:start w:val="1"/>
+      <w:numFmt w:val="bullet"/>
+      <w:lvlText w:val=""/>
+      <w:lvlJc w:val="left"/>
+      <w:pPr>
+        <w:ind w:left="2880" w:hanging="360"/>
+      </w:pPr>
+      <w:rPr>
+        <w:rFonts w:ascii="Symbol" w:hAnsi="Symbol" w:hint="default"/>
+      </w:rPr>
+    </w:lvl>
+    <w:lvl w:ilvl="4" w:tplc="04090003" w:tentative="1">
+      <w:start w:val="1"/>
+      <w:numFmt w:val="bullet"/>
+      <w:lvlText w:val="o"/>
+      <w:lvlJc w:val="left"/>
+      <w:pPr>
+        <w:ind w:left="3600" w:hanging="360"/>
+      </w:pPr>
+      <w:rPr>
+        <w:rFonts w:ascii="Courier New" w:hAnsi="Courier New" w:cs="Courier New" w:hint="default"/>
+      </w:rPr>
+    </w:lvl>
+    <w:lvl w:ilvl="5" w:tplc="04090005" w:tentative="1">
+      <w:start w:val="1"/>
+      <w:numFmt w:val="bullet"/>
+      <w:lvlText w:val=""/>
+      <w:lvlJc w:val="left"/>
+      <w:pPr>
+        <w:ind w:left="4320" w:hanging="360"/>
+      </w:pPr>
+      <w:rPr>
+        <w:rFonts w:ascii="Wingdings" w:hAnsi="Wingdings" w:hint="default"/>
+      </w:rPr>
+    </w:lvl>
+    <w:lvl w:ilvl="6" w:tplc="04090001" w:tentative="1">
+      <w:start w:val="1"/>
+      <w:numFmt w:val="bullet"/>
+      <w:lvlText w:val=""/>
+      <w:lvlJc w:val="left"/>
+      <w:pPr>
+        <w:ind w:left="5040" w:hanging="360"/>
+      </w:pPr>
+      <w:rPr>
+        <w:rFonts w:ascii="Symbol" w:hAnsi="Symbol" w:hint="default"/>
+      </w:rPr>
+    </w:lvl>
+    <w:lvl w:ilvl="7" w:tplc="04090003" w:tentative="1">
+      <w:start w:val="1"/>
+      <w:numFmt w:val="bullet"/>
+      <w:lvlText w:val="o"/>
+      <w:lvlJc w:val="left"/>
+      <w:pPr>
+        <w:ind w:left="5760" w:hanging="360"/>
+      </w:pPr>
+      <w:rPr>
+        <w:rFonts w:ascii="Courier New" w:hAnsi="Courier New" w:cs="Courier New" w:hint="default"/>
+      </w:rPr>
+    </w:lvl>
+    <w:lvl w:ilvl="8" w:tplc="04090005" w:tentative="1">
+      <w:start w:val="1"/>
+      <w:numFmt w:val="bullet"/>
+      <w:lvlText w:val=""/>
+      <w:lvlJc w:val="left"/>
+      <w:pPr>
+        <w:ind w:left="6480" w:hanging="360"/>
+      </w:pPr>
+      <w:rPr>
+        <w:rFonts w:ascii="Wingdings" w:hAnsi="Wingdings" w:hint="default"/>
+      </w:rPr>
+    </w:lvl>
+  </w:abstractNum>
   <w:num w:numId="1" w16cid:durableId="1481920193">
     <w:abstractNumId w:val="0"/>
   </w:num>
@@ -1179,6 +1998,18 @@
   </w:num>
   <w:num w:numId="3" w16cid:durableId="1078748100">
     <w:abstractNumId w:val="1"/>
+  </w:num>
+  <w:num w:numId="4" w16cid:durableId="943918745">
+    <w:abstractNumId w:val="3"/>
+  </w:num>
+  <w:num w:numId="5" w16cid:durableId="1536654289">
+    <w:abstractNumId w:val="6"/>
+  </w:num>
+  <w:num w:numId="6" w16cid:durableId="1096318749">
+    <w:abstractNumId w:val="4"/>
+  </w:num>
+  <w:num w:numId="7" w16cid:durableId="1876624629">
+    <w:abstractNumId w:val="5"/>
   </w:num>
 </w:numbering>
 </file>

</xml_diff>